<commit_message>
final version: fixed multiple mistakes
</commit_message>
<xml_diff>
--- a/Preparation/Product Backlog.docx
+++ b/Preparation/Product Backlog.docx
@@ -722,8 +722,6 @@
               </w:rPr>
               <w:t>260576207</w:t>
             </w:r>
-            <w:bookmarkStart w:id="0" w:name="_GoBack"/>
-            <w:bookmarkEnd w:id="0"/>
           </w:p>
         </w:tc>
       </w:tr>
@@ -995,30 +993,15 @@
                 <w:bCs/>
               </w:rPr>
             </w:pPr>
-            <w:r>
-              <w:rPr>
-                <w:rFonts w:ascii="Calibri" w:hAnsi="Calibri" w:cs="Arial"/>
-              </w:rPr>
-              <w:t>As a user, I want to</w:t>
-            </w:r>
-            <w:r>
-              <w:rPr>
-                <w:rFonts w:ascii="Calibri" w:hAnsi="Calibri" w:cs="Arial"/>
-              </w:rPr>
-              <w:t xml:space="preserve"> use the application to</w:t>
-            </w:r>
-            <w:r>
-              <w:rPr>
-                <w:rFonts w:ascii="Calibri" w:hAnsi="Calibri" w:cs="Arial"/>
-              </w:rPr>
-              <w:t xml:space="preserve"> </w:t>
-            </w:r>
-            <w:r>
-              <w:rPr>
-                <w:rFonts w:ascii="Calibri" w:hAnsi="Calibri" w:cs="Arial"/>
-              </w:rPr>
-              <w:t>meet other students at my university so I can study with them.</w:t>
-            </w:r>
+            <w:bookmarkStart w:id="0" w:name="_GoBack"/>
+            <w:r>
+              <w:rPr>
+                <w:rFonts w:ascii="Calibri" w:hAnsi="Calibri" w:cs="Arial"/>
+                <w:color w:val="000000"/>
+              </w:rPr>
+              <w:t>As a McGill student, I want to arrange meetings with other classmates so I can study with them.</w:t>
+            </w:r>
+            <w:bookmarkEnd w:id="0"/>
           </w:p>
         </w:tc>
         <w:tc>
@@ -5359,7 +5342,7 @@
 </file>
 
 <file path=customXml/itemProps1.xml><?xml version="1.0" encoding="utf-8"?>
-<ds:datastoreItem xmlns:ds="http://schemas.openxmlformats.org/officeDocument/2006/customXml" ds:itemID="{29D9EEFB-B1C3-1F43-9E82-D370E077CC5F}">
+<ds:datastoreItem xmlns:ds="http://schemas.openxmlformats.org/officeDocument/2006/customXml" ds:itemID="{496CF92F-4700-8B48-B972-3AEA96305E07}">
   <ds:schemaRefs>
     <ds:schemaRef ds:uri="http://schemas.openxmlformats.org/officeDocument/2006/bibliography"/>
   </ds:schemaRefs>

</xml_diff>